<commit_message>
Switch "his or her" and "s/he" to "their" and "they"
</commit_message>
<xml_diff>
--- a/bylaws.docx
+++ b/bylaws.docx
@@ -1682,7 +1682,7 @@
         </w:numPr>
       </w:pPr>
       <w:r>
-        <w:t xml:space="preserve">If a Student Senator changes constituencies after s/he is elected, s/he shall serve the remainder of the current full session as a representative of the constituency from which s/he was elected.</w:t>
+        <w:t xml:space="preserve">If a Student Senator changes constituencies after they are elected, they shall serve the remainder of the current full session as a representative of the constituency from which they were elected.</w:t>
       </w:r>
     </w:p>
     <w:p>
@@ -1706,7 +1706,7 @@
         </w:numPr>
       </w:pPr>
       <w:r>
-        <w:t xml:space="preserve">For a Student Senator elected by the undergraduate student body, their term of service begins at the beginning of the full session for which s/he was elected to serve.</w:t>
+        <w:t xml:space="preserve">For a Student Senator elected by the undergraduate student body, their term of service begins at the beginning of the full session for which they were elected to serve.</w:t>
       </w:r>
     </w:p>
     <w:p>
@@ -1718,7 +1718,7 @@
         </w:numPr>
       </w:pPr>
       <w:r>
-        <w:t xml:space="preserve">For a Student Senator elected by Student Senate to fill a vacant Student Senate seat, their term of service begins at the end of the meeting during which s/he is elected.</w:t>
+        <w:t xml:space="preserve">For a Student Senator elected by Student Senate to fill a vacant Student Senate seat, their term of service begins at the end of the meeting during which they are elected.</w:t>
       </w:r>
     </w:p>
     <w:p>
@@ -1730,7 +1730,7 @@
         </w:numPr>
       </w:pPr>
       <w:r>
-        <w:t xml:space="preserve">The term of service for all Student Senators ends at the end of the full session for which s/he were elected to serve.</w:t>
+        <w:t xml:space="preserve">The term of service for all Student Senators ends at the end of the full session for which they were elected to serve.</w:t>
       </w:r>
     </w:p>
     <w:p>
@@ -1910,7 +1910,7 @@
         </w:numPr>
       </w:pPr>
       <w:r>
-        <w:t xml:space="preserve">A Student Senator's proxy assumes the duties and powers of that Student Senator for the duration of the meeting during which s/he is serving as that Student Senator's proxy.</w:t>
+        <w:t xml:space="preserve">A Student Senator's proxy assumes the duties and powers of that Student Senator for the duration of the meeting during which they are serving as that Student Senator's proxy.</w:t>
       </w:r>
     </w:p>
     <w:p>
@@ -2030,7 +2030,7 @@
         </w:numPr>
       </w:pPr>
       <w:r>
-        <w:t xml:space="preserve">To be elected, a nominee must receive a majority vote of approval at the meeting where s/he is nominated as a Member-at-Large.</w:t>
+        <w:t xml:space="preserve">To be elected, a nominee must receive a majority vote of approval at the meeting where they are nominated as a Member-at-Large.</w:t>
       </w:r>
     </w:p>
     <w:p>
@@ -2066,7 +2066,7 @@
         </w:numPr>
       </w:pPr>
       <w:r>
-        <w:t xml:space="preserve">The term of service for a Member-at-Large begins at the end of the meeting during which s/he is elected, and ends at the end of the full session for which s/he were elected to serve.</w:t>
+        <w:t xml:space="preserve">The term of service for a Member-at-Large begins at the end of the meeting during which they are elected, and ends at the end of the full session for which they were elected to serve.</w:t>
       </w:r>
     </w:p>
     <w:p>
@@ -2591,7 +2591,7 @@
         </w:numPr>
       </w:pPr>
       <w:r>
-        <w:t xml:space="preserve">A Student Senator may accrue two (2) absences from regular meetings of the Student Senate standing committee of which s/he is a member.</w:t>
+        <w:t xml:space="preserve">A Student Senator may accrue two (2) absences from regular meetings of the Student Senate standing committee of which they are a member.</w:t>
       </w:r>
     </w:p>
     <w:p>
@@ -2615,7 +2615,7 @@
         </w:numPr>
       </w:pPr>
       <w:r>
-        <w:t xml:space="preserve">A Student Senator may have absences removed from his or her record upon completion of their Engagement Hour requirements. Thereafter, one-half (1/2) absence will be removed for every additional completion of one (1) Engagement Hour. Absences may also be removed by other participation in the activities of Student Senate as deemed appropriate by the Chair of Student Senate. This participation must occur within thirty (30) days of the recorded one-half (1/2) absence.</w:t>
+        <w:t xml:space="preserve">A Student Senator may have absences removed from their record upon completion of their Engagement Hour requirements. Thereafter, one-half (1/2) absence will be removed for every additional completion of one (1) Engagement Hour. Absences may also be removed by other participation in the activities of Student Senate as deemed appropriate by the Chair of Student Senate. This participation must occur within thirty (30) days of the recorded one-half (1/2) absence.</w:t>
       </w:r>
     </w:p>
     <w:p>
@@ -2651,7 +2651,7 @@
         </w:numPr>
       </w:pPr>
       <w:r>
-        <w:t xml:space="preserve">Should a Student Senator's standing committee assignment change during a given half session, his or her attendance record shall follow him or her to his or her new committee.</w:t>
+        <w:t xml:space="preserve">Should a Student Senator's standing committee assignment change during a given half session, their attendance record shall follow them to their new committee.</w:t>
       </w:r>
     </w:p>
     <w:p>
@@ -2663,7 +2663,7 @@
         </w:numPr>
       </w:pPr>
       <w:r>
-        <w:t xml:space="preserve">If a Student Senator accrues two (2) absences from regular meetings of Student Senate, or two (2) absences from the standing committee to which s/he is assigned, during a single half session of Student Senate, then the Chair of Student Senate must notify that Student Senator that if s/he accrues another absence during that semester, s/he will be removed from office.</w:t>
+        <w:t xml:space="preserve">If a Student Senator accrues two (2) absences from regular meetings of Student Senate, or two (2) absences from the standing committee to which they are assigned, during a single half session of Student Senate, then the Chair of Student Senate must notify that Student Senator that if they accrue another absence during that semester, they will be removed from office.</w:t>
       </w:r>
     </w:p>
     <w:p>
@@ -2675,7 +2675,7 @@
         </w:numPr>
       </w:pPr>
       <w:r>
-        <w:t xml:space="preserve">When a Student Senator has exceeded his or her permitted absence allotment, the Chair of Student Senate is responsible for notifying that individual, via e-mail, of his or her removal from office. Upon notification, the relevant Student Senate seat is immediately declared vacant.</w:t>
+        <w:t xml:space="preserve">When a Student Senator has exceeded their permitted absence allotment, the Chair of Student Senate is responsible for notifying that individual, via e-mail, of their removal from office. Upon notification, the relevant Student Senate seat is immediately declared vacant.</w:t>
       </w:r>
     </w:p>
     <w:p>
@@ -2711,7 +2711,7 @@
         </w:numPr>
       </w:pPr>
       <w:r>
-        <w:t xml:space="preserve">Should a Member-at-Large become a Student Senator during a given half session, his or her attendance record shall follow him or her to his or her new position.</w:t>
+        <w:t xml:space="preserve">Should a Member-at-Large become a Student Senator during a given half session, their attendance record shall follow them to their new position.</w:t>
       </w:r>
     </w:p>
     <w:p>
@@ -2723,7 +2723,7 @@
         </w:numPr>
       </w:pPr>
       <w:r>
-        <w:t xml:space="preserve">If a Member-at-Large accrues three (3) absences from regular meetings of Student Senate during a single half session of Student Senate, then the Chair of Student Senate must notify that Member-at-Large that if s/he accrues another absence during that semester, s/he will be removed from office.</w:t>
+        <w:t xml:space="preserve">If a Member-at-Large accrues three (3) absences from regular meetings of Student Senate during a single half session of Student Senate, then the Chair of Student Senate must notify that Member-at-Large that if they accrue another absence during that semester, they will be removed from office.</w:t>
       </w:r>
     </w:p>
     <w:p>
@@ -2735,7 +2735,7 @@
         </w:numPr>
       </w:pPr>
       <w:r>
-        <w:t xml:space="preserve">When a Member-at-Large has exceeded his or her permitted absence allotment, the Chair of Student Senate is responsible for notifying that individual, via e-mail, of his or her removal from office. The removal is immediate, upon notification.</w:t>
+        <w:t xml:space="preserve">When a Member-at-Large has exceeded their permitted absence allotment, the Chair of Student Senate is responsible for notifying that individual, via e-mail, of their removal from office. The removal is immediate, upon notification.</w:t>
       </w:r>
     </w:p>
     <w:p>
@@ -2891,7 +2891,7 @@
         </w:numPr>
       </w:pPr>
       <w:r>
-        <w:t xml:space="preserve">Should the Chair of Student Senate wish to resign, s/he must submit notice of his or her resignation to all members of the Student Senate Executive Committee.</w:t>
+        <w:t xml:space="preserve">Should the Chair of Student Senate wish to resign, they must submit notice of their resignation to all members of the Student Senate Executive Committee.</w:t>
       </w:r>
     </w:p>
     <w:p>
@@ -3817,7 +3817,7 @@
         </w:numPr>
       </w:pPr>
       <w:r>
-        <w:t xml:space="preserve">The Chair of Student Senate may resign from his or her office by submitting notice of that resignation, via e-mail, to the Student Senate Executive Committee.</w:t>
+        <w:t xml:space="preserve">The Chair of Student Senate may resign from their office by submitting notice of that resignation, via e-mail, to the Student Senate Executive Committee.</w:t>
       </w:r>
     </w:p>
     <w:p>
@@ -3841,7 +3841,7 @@
         </w:numPr>
       </w:pPr>
       <w:r>
-        <w:t xml:space="preserve">The Student Senate Clerk is expected to provide three (3) weeks' notice of his or her resignation.</w:t>
+        <w:t xml:space="preserve">The Student Senate Clerk is expected to provide three (3) weeks' notice of their resignation.</w:t>
       </w:r>
     </w:p>
     <w:p>
@@ -4237,7 +4237,7 @@
         </w:numPr>
       </w:pPr>
       <w:r>
-        <w:t xml:space="preserve">Notify any Student Senator or Member-at-Large when s/he is within one (1) absence of being removed from office;</w:t>
+        <w:t xml:space="preserve">Notify any Student Senator or Member-at-Large when they are within one (1) absence of being removed from office;</w:t>
       </w:r>
     </w:p>
     <w:p>
@@ -4249,7 +4249,7 @@
         </w:numPr>
       </w:pPr>
       <w:r>
-        <w:t xml:space="preserve">Notify any Student Senator or Member-at-Large when s/he is removed from their seat;</w:t>
+        <w:t xml:space="preserve">Notify any Student Senator or Member-at-Large when they are removed from their seat;</w:t>
       </w:r>
     </w:p>
     <w:p>
@@ -5372,7 +5372,7 @@
         </w:numPr>
       </w:pPr>
       <w:r>
-        <w:t xml:space="preserve">A Student Senator shall decline to vote, in committee or on the floor, on any matter where s/he believes that his or her voting on such a matter would be a conflict of interest.</w:t>
+        <w:t xml:space="preserve">A Student Senator shall decline to vote, in committee or on the floor, on any matter where they believe that their voting on such a matter would be a conflict of interest.</w:t>
       </w:r>
     </w:p>
     <w:p>
@@ -7713,7 +7713,7 @@
     </w:lvl>
   </w:abstractNum>
   <w:abstractNum w:abstractNumId="990">
-    <w:nsid w:val="34fa73dc"/>
+    <w:nsid w:val="bfe87efb"/>
     <w:multiLevelType w:val="multilevel"/>
     <w:lvl w:ilvl="0">
       <w:numFmt w:val="bullet"/>
@@ -7794,7 +7794,7 @@
     </w:lvl>
   </w:abstractNum>
   <w:abstractNum w:abstractNumId="99811">
-    <w:nsid w:val="f64be06e"/>
+    <w:nsid w:val="a0856244"/>
     <w:multiLevelType w:val="multilevel"/>
     <w:lvl w:ilvl="0">
       <w:start w:val="1"/>
@@ -7882,7 +7882,7 @@
     </w:lvl>
   </w:abstractNum>
   <w:abstractNum w:abstractNumId="99411">
-    <w:nsid w:val="7bc28097"/>
+    <w:nsid w:val="1014083e"/>
     <w:multiLevelType w:val="multilevel"/>
     <w:lvl w:ilvl="0">
       <w:start w:val="1"/>
@@ -7970,7 +7970,7 @@
     </w:lvl>
   </w:abstractNum>
   <w:abstractNum w:abstractNumId="99711">
-    <w:nsid w:val="1be52f9e"/>
+    <w:nsid w:val="57128811"/>
     <w:multiLevelType w:val="multilevel"/>
     <w:lvl w:ilvl="0">
       <w:start w:val="1"/>
@@ -8058,7 +8058,7 @@
     </w:lvl>
   </w:abstractNum>
   <w:abstractNum w:abstractNumId="99531">
-    <w:nsid w:val="d95958c0"/>
+    <w:nsid w:val="b27264bb"/>
     <w:multiLevelType w:val="multilevel"/>
     <w:lvl w:ilvl="0">
       <w:start w:val="1"/>
@@ -8146,7 +8146,7 @@
     </w:lvl>
   </w:abstractNum>
   <w:abstractNum w:abstractNumId="99631">
-    <w:nsid w:val="87454079"/>
+    <w:nsid w:val="dd670241"/>
     <w:multiLevelType w:val="multilevel"/>
     <w:lvl w:ilvl="0">
       <w:start w:val="1"/>
@@ -8234,7 +8234,7 @@
     </w:lvl>
   </w:abstractNum>
   <w:abstractNum w:abstractNumId="99831">
-    <w:nsid w:val="f8549b8e"/>
+    <w:nsid w:val="f2bed874"/>
     <w:multiLevelType w:val="multilevel"/>
     <w:lvl w:ilvl="0">
       <w:start w:val="1"/>
@@ -8322,7 +8322,7 @@
     </w:lvl>
   </w:abstractNum>
   <w:abstractNum w:abstractNumId="99201">
-    <w:nsid w:val="ae2de041"/>
+    <w:nsid w:val="c1f9fe4f"/>
     <w:multiLevelType w:val="multilevel"/>
     <w:lvl w:ilvl="0">
       <w:start w:val="1"/>
@@ -8410,7 +8410,7 @@
     </w:lvl>
   </w:abstractNum>
   <w:abstractNum w:abstractNumId="991">
-    <w:nsid w:val="5d050918"/>
+    <w:nsid w:val="da58b402"/>
     <w:multiLevelType w:val="multilevel"/>
     <w:lvl w:ilvl="0">
       <w:numFmt w:val="bullet"/>

</xml_diff>

<commit_message>
Remove printed signature requirement
</commit_message>
<xml_diff>
--- a/bylaws.docx
+++ b/bylaws.docx
@@ -6683,7 +6683,7 @@
         </w:numPr>
       </w:pPr>
       <w:r>
-        <w:t xml:space="preserve">A New Issue Petition must contain the signatures, printed names, and Carnegie Mellon AndrewIDs of at least fifty (50) members of the undergraduate student body.</w:t>
+        <w:t xml:space="preserve">A New Issue Petition must contain the signatures, names, and Carnegie Mellon AndrewIDs of at least fifty (50) members of the undergraduate student body.</w:t>
       </w:r>
     </w:p>
     <w:p>
@@ -6758,7 +6758,7 @@
         </w:numPr>
       </w:pPr>
       <w:r>
-        <w:t xml:space="preserve">A Reconsideration Petition must contain the signatures, printed names, and Carnegie Mellon AndrewIDs of at least five (5) per cent of the undergraduate student body.</w:t>
+        <w:t xml:space="preserve">A Reconsideration Petition must contain the signatures, names, and Carnegie Mellon AndrewIDs of at least five (5) per cent of the undergraduate student body.</w:t>
       </w:r>
     </w:p>
     <w:p>
@@ -6821,7 +6821,7 @@
         </w:numPr>
       </w:pPr>
       <w:r>
-        <w:t xml:space="preserve">A Restraining Petition must contain the signatures, printed names, and Carnegie Mellon AndrewIDs of at least five (5) per cent of the Activities Fee paying members of the undergraduate student body.</w:t>
+        <w:t xml:space="preserve">A Restraining Petition must contain the signatures, names, and Carnegie Mellon AndrewIDs of at least five (5) per cent of the Activities Fee paying members of the undergraduate student body.</w:t>
       </w:r>
     </w:p>
     <w:p>
@@ -7713,7 +7713,7 @@
     </w:lvl>
   </w:abstractNum>
   <w:abstractNum w:abstractNumId="990">
-    <w:nsid w:val="34fa73dc"/>
+    <w:nsid w:val="a059cbd6"/>
     <w:multiLevelType w:val="multilevel"/>
     <w:lvl w:ilvl="0">
       <w:numFmt w:val="bullet"/>
@@ -7794,7 +7794,7 @@
     </w:lvl>
   </w:abstractNum>
   <w:abstractNum w:abstractNumId="99811">
-    <w:nsid w:val="f64be06e"/>
+    <w:nsid w:val="645449e4"/>
     <w:multiLevelType w:val="multilevel"/>
     <w:lvl w:ilvl="0">
       <w:start w:val="1"/>
@@ -7882,7 +7882,7 @@
     </w:lvl>
   </w:abstractNum>
   <w:abstractNum w:abstractNumId="99411">
-    <w:nsid w:val="7bc28097"/>
+    <w:nsid w:val="32a4f107"/>
     <w:multiLevelType w:val="multilevel"/>
     <w:lvl w:ilvl="0">
       <w:start w:val="1"/>
@@ -7970,7 +7970,7 @@
     </w:lvl>
   </w:abstractNum>
   <w:abstractNum w:abstractNumId="99711">
-    <w:nsid w:val="1be52f9e"/>
+    <w:nsid w:val="c9dd83ad"/>
     <w:multiLevelType w:val="multilevel"/>
     <w:lvl w:ilvl="0">
       <w:start w:val="1"/>
@@ -8058,7 +8058,7 @@
     </w:lvl>
   </w:abstractNum>
   <w:abstractNum w:abstractNumId="99531">
-    <w:nsid w:val="d95958c0"/>
+    <w:nsid w:val="aff54614"/>
     <w:multiLevelType w:val="multilevel"/>
     <w:lvl w:ilvl="0">
       <w:start w:val="1"/>
@@ -8146,7 +8146,7 @@
     </w:lvl>
   </w:abstractNum>
   <w:abstractNum w:abstractNumId="99631">
-    <w:nsid w:val="87454079"/>
+    <w:nsid w:val="598f2e6c"/>
     <w:multiLevelType w:val="multilevel"/>
     <w:lvl w:ilvl="0">
       <w:start w:val="1"/>
@@ -8234,7 +8234,7 @@
     </w:lvl>
   </w:abstractNum>
   <w:abstractNum w:abstractNumId="99831">
-    <w:nsid w:val="f8549b8e"/>
+    <w:nsid w:val="118074cd"/>
     <w:multiLevelType w:val="multilevel"/>
     <w:lvl w:ilvl="0">
       <w:start w:val="1"/>
@@ -8322,7 +8322,7 @@
     </w:lvl>
   </w:abstractNum>
   <w:abstractNum w:abstractNumId="99201">
-    <w:nsid w:val="ae2de041"/>
+    <w:nsid w:val="7247c91b"/>
     <w:multiLevelType w:val="multilevel"/>
     <w:lvl w:ilvl="0">
       <w:start w:val="1"/>
@@ -8410,7 +8410,7 @@
     </w:lvl>
   </w:abstractNum>
   <w:abstractNum w:abstractNumId="991">
-    <w:nsid w:val="5d050918"/>
+    <w:nsid w:val="a18d4002"/>
     <w:multiLevelType w:val="multilevel"/>
     <w:lvl w:ilvl="0">
       <w:numFmt w:val="bullet"/>

</xml_diff>

<commit_message>
Fix misspelling of publicly
</commit_message>
<xml_diff>
--- a/bylaws.docx
+++ b/bylaws.docx
@@ -3059,7 +3059,7 @@
         <w:t xml:space="preserve">random elimination ordering</w:t>
       </w:r>
       <w:r>
-        <w:t xml:space="preserve">, and shall be published publically prior to the voting process.</w:t>
+        <w:t xml:space="preserve">, and shall be published publicly prior to the voting process.</w:t>
       </w:r>
     </w:p>
     <w:p>
@@ -3299,7 +3299,7 @@
         </w:numPr>
       </w:pPr>
       <w:r>
-        <w:t xml:space="preserve">For each elected candidate from subsection IV, their vote surplus shall be redistributed in the following procedure:</w:t>
+        <w:t xml:space="preserve">For each elected candidate from Subsection IV, their vote surplus shall be redistributed in the following procedure:</w:t>
       </w:r>
     </w:p>
     <w:p>
@@ -3335,7 +3335,7 @@
         <w:t xml:space="preserve">exhausted ballot</w:t>
       </w:r>
       <w:r>
-        <w:t xml:space="preserve">.</w:t>
+        <w:t xml:space="preserve">..</w:t>
       </w:r>
     </w:p>
     <w:p>
@@ -3347,7 +3347,7 @@
         </w:numPr>
       </w:pPr>
       <w:r>
-        <w:t xml:space="preserve">Following the redistribution of surplus votes, the process of counting votes and distributing surplus votes of any winning candidates, as described in subsections II through V above, is repeated. If no surplus votes were redistributed, the election shall proceed to subsection VI below.</w:t>
+        <w:t xml:space="preserve">Following the redistribution of surplus votes, the process of counting votes and distributing surplus votes of any winning candidates, as described in Subsections II through V above, is repeated. If no surplus votes were redistributed, the election shall proceed to Subsection VI below.</w:t>
       </w:r>
     </w:p>
     <w:p>
@@ -3407,7 +3407,7 @@
         </w:numPr>
       </w:pPr>
       <w:r>
-        <w:t xml:space="preserve">If there is still a tie, the procedure described in subsection B. above is repeated for the next-preceding round until the tie is broken.</w:t>
+        <w:t xml:space="preserve">If there is still a tie, the procedure described in Subsection B. above is repeated for the next-preceding round until the tie is broken.</w:t>
       </w:r>
     </w:p>
     <w:p>
@@ -3467,7 +3467,7 @@
         </w:numPr>
       </w:pPr>
       <w:r>
-        <w:t xml:space="preserve">This process of counting votes, distributing surplus votes of winning candidates, and eliminating losing candidates, as described in subsections II through VII above, is repeated until all seats are filled.</w:t>
+        <w:t xml:space="preserve">This process of counting votes, distributing surplus votes of winning candidates, and eliminating losing candidates, as described in Subsections II through VII above, is repeated until all seats are filled.</w:t>
       </w:r>
     </w:p>
     <w:p>
@@ -4117,7 +4117,7 @@
         </w:numPr>
       </w:pPr>
       <w:r>
-        <w:t xml:space="preserve">If no candidate receives a majority of the available votes, and a majority of the available votes are not votes of no confidence, then a run-off election shall be held. The meeting chair shall decide which candidates' names shall stand for the run-off election. By way of a majority vote, Student Senate may add another candidate’s name to the run-off ballot.</w:t>
+        <w:t xml:space="preserve">If no candidate receives a majority of the available votes, and a majority of the available votes are not votes of no confidence, then a run-off election shall be held. The meeting chair shall decide which candidates' names shall stand for the run-off election. By way of a majority vote, Student Senate may add another candidate's name to the run-off ballot.</w:t>
       </w:r>
     </w:p>
     <w:p>
@@ -7713,7 +7713,7 @@
     </w:lvl>
   </w:abstractNum>
   <w:abstractNum w:abstractNumId="990">
-    <w:nsid w:val="d9b2da62"/>
+    <w:nsid w:val="5bcabc3a"/>
     <w:multiLevelType w:val="multilevel"/>
     <w:lvl w:ilvl="0">
       <w:numFmt w:val="bullet"/>
@@ -7794,7 +7794,7 @@
     </w:lvl>
   </w:abstractNum>
   <w:abstractNum w:abstractNumId="99811">
-    <w:nsid w:val="5542c8cb"/>
+    <w:nsid w:val="77477cf6"/>
     <w:multiLevelType w:val="multilevel"/>
     <w:lvl w:ilvl="0">
       <w:start w:val="1"/>
@@ -7882,7 +7882,7 @@
     </w:lvl>
   </w:abstractNum>
   <w:abstractNum w:abstractNumId="99411">
-    <w:nsid w:val="133d031d"/>
+    <w:nsid w:val="eb6b58ff"/>
     <w:multiLevelType w:val="multilevel"/>
     <w:lvl w:ilvl="0">
       <w:start w:val="1"/>
@@ -7970,7 +7970,7 @@
     </w:lvl>
   </w:abstractNum>
   <w:abstractNum w:abstractNumId="99711">
-    <w:nsid w:val="5d10c0e8"/>
+    <w:nsid w:val="bb053eb7"/>
     <w:multiLevelType w:val="multilevel"/>
     <w:lvl w:ilvl="0">
       <w:start w:val="1"/>
@@ -8058,7 +8058,7 @@
     </w:lvl>
   </w:abstractNum>
   <w:abstractNum w:abstractNumId="99531">
-    <w:nsid w:val="6946d51c"/>
+    <w:nsid w:val="1f99661c"/>
     <w:multiLevelType w:val="multilevel"/>
     <w:lvl w:ilvl="0">
       <w:start w:val="1"/>
@@ -8146,7 +8146,7 @@
     </w:lvl>
   </w:abstractNum>
   <w:abstractNum w:abstractNumId="99631">
-    <w:nsid w:val="b763ece7"/>
+    <w:nsid w:val="680749b8"/>
     <w:multiLevelType w:val="multilevel"/>
     <w:lvl w:ilvl="0">
       <w:start w:val="1"/>
@@ -8234,7 +8234,7 @@
     </w:lvl>
   </w:abstractNum>
   <w:abstractNum w:abstractNumId="99831">
-    <w:nsid w:val="ba39ea19"/>
+    <w:nsid w:val="35ff9797"/>
     <w:multiLevelType w:val="multilevel"/>
     <w:lvl w:ilvl="0">
       <w:start w:val="1"/>
@@ -8322,7 +8322,7 @@
     </w:lvl>
   </w:abstractNum>
   <w:abstractNum w:abstractNumId="99201">
-    <w:nsid w:val="ca17b214"/>
+    <w:nsid w:val="f527a33d"/>
     <w:multiLevelType w:val="multilevel"/>
     <w:lvl w:ilvl="0">
       <w:start w:val="1"/>
@@ -8410,7 +8410,7 @@
     </w:lvl>
   </w:abstractNum>
   <w:abstractNum w:abstractNumId="991">
-    <w:nsid w:val="8e66dfe2"/>
+    <w:nsid w:val="15da4eb4"/>
     <w:multiLevelType w:val="multilevel"/>
     <w:lvl w:ilvl="0">
       <w:numFmt w:val="bullet"/>

</xml_diff>

<commit_message>
Updated duties for AA, BA, Comm, CL, Finance
</commit_message>
<xml_diff>
--- a/bylaws.docx
+++ b/bylaws.docx
@@ -5890,7 +5890,55 @@
         </w:numPr>
       </w:pPr>
       <w:r>
-        <w:t xml:space="preserve">Designate, in consultation with the Student Senate Chair, a representative to the University Academic Calendar Committee;</w:t>
+        <w:t xml:space="preserve">Designate, in consultation with the Student Senate Chair, a representative to the following committees:</w:t>
+      </w:r>
+    </w:p>
+    <w:p>
+      <w:pPr>
+        <w:pStyle w:val="Compact"/>
+        <w:numPr>
+          <w:numId w:val="1110"/>
+          <w:ilvl w:val="2"/>
+        </w:numPr>
+      </w:pPr>
+      <w:r>
+        <w:t xml:space="preserve">Board of Trustees Educational Affairs and Enrollment Committee;</w:t>
+      </w:r>
+    </w:p>
+    <w:p>
+      <w:pPr>
+        <w:pStyle w:val="Compact"/>
+        <w:numPr>
+          <w:numId w:val="1110"/>
+          <w:ilvl w:val="2"/>
+        </w:numPr>
+      </w:pPr>
+      <w:r>
+        <w:t xml:space="preserve">Faculty Senate;</w:t>
+      </w:r>
+    </w:p>
+    <w:p>
+      <w:pPr>
+        <w:pStyle w:val="Compact"/>
+        <w:numPr>
+          <w:numId w:val="1110"/>
+          <w:ilvl w:val="2"/>
+        </w:numPr>
+      </w:pPr>
+      <w:r>
+        <w:t xml:space="preserve">University Education Council;</w:t>
+      </w:r>
+    </w:p>
+    <w:p>
+      <w:pPr>
+        <w:pStyle w:val="Compact"/>
+        <w:numPr>
+          <w:numId w:val="1110"/>
+          <w:ilvl w:val="2"/>
+        </w:numPr>
+      </w:pPr>
+      <w:r>
+        <w:t xml:space="preserve">Any other relevant bodies, at the discretion of the Chair of the Academic Affairs Committee.</w:t>
       </w:r>
     </w:p>
     <w:p>
@@ -5902,7 +5950,19 @@
         </w:numPr>
       </w:pPr>
       <w:r>
-        <w:t xml:space="preserve">Function as the liaison to the University Education Council, the Associate Provost for Academic Projects, and Enrollment Services on academic issues that affect members of the undergraduate student body;</w:t>
+        <w:t xml:space="preserve">Function as the liaison to the Vice Provost for Education and University Registrar on academic issues that affect members of the undergraduate student body;</w:t>
+      </w:r>
+    </w:p>
+    <w:p>
+      <w:pPr>
+        <w:pStyle w:val="Compact"/>
+        <w:numPr>
+          <w:numId w:val="1111"/>
+          <w:ilvl w:val="2"/>
+        </w:numPr>
+      </w:pPr>
+      <w:r>
+        <w:t xml:space="preserve">The Chair of the Academic Affairs Committee shall fix meeting times with the Vice Provost for Education at the start of every half-session.</w:t>
       </w:r>
     </w:p>
     <w:p>
@@ -5933,7 +5993,7 @@
       <w:pPr>
         <w:pStyle w:val="Compact"/>
         <w:numPr>
-          <w:numId w:val="1110"/>
+          <w:numId w:val="1112"/>
           <w:ilvl w:val="1"/>
         </w:numPr>
       </w:pPr>
@@ -5945,7 +6005,7 @@
       <w:pPr>
         <w:pStyle w:val="Compact"/>
         <w:numPr>
-          <w:numId w:val="1110"/>
+          <w:numId w:val="1112"/>
           <w:ilvl w:val="1"/>
         </w:numPr>
       </w:pPr>
@@ -5957,19 +6017,91 @@
       <w:pPr>
         <w:pStyle w:val="Compact"/>
         <w:numPr>
-          <w:numId w:val="1110"/>
-          <w:ilvl w:val="1"/>
-        </w:numPr>
-      </w:pPr>
-      <w:r>
-        <w:t xml:space="preserve">Function as liaison to departments and individuals responsible for business services at Carnegie Mellon University;</w:t>
-      </w:r>
-    </w:p>
-    <w:p>
-      <w:pPr>
-        <w:pStyle w:val="Compact"/>
-        <w:numPr>
-          <w:numId w:val="1110"/>
+          <w:numId w:val="1112"/>
+          <w:ilvl w:val="1"/>
+        </w:numPr>
+      </w:pPr>
+      <w:r>
+        <w:t xml:space="preserve">Designate, in consultation with the Student Senate Chair, a representative to the following committees:</w:t>
+      </w:r>
+    </w:p>
+    <w:p>
+      <w:pPr>
+        <w:pStyle w:val="Compact"/>
+        <w:numPr>
+          <w:numId w:val="1113"/>
+          <w:ilvl w:val="2"/>
+        </w:numPr>
+      </w:pPr>
+      <w:r>
+        <w:t xml:space="preserve">Dining Student Advisory Council;</w:t>
+      </w:r>
+    </w:p>
+    <w:p>
+      <w:pPr>
+        <w:pStyle w:val="Compact"/>
+        <w:numPr>
+          <w:numId w:val="1113"/>
+          <w:ilvl w:val="2"/>
+        </w:numPr>
+      </w:pPr>
+      <w:r>
+        <w:t xml:space="preserve">Parking Management Services Student Advisory Council;</w:t>
+      </w:r>
+    </w:p>
+    <w:p>
+      <w:pPr>
+        <w:pStyle w:val="Compact"/>
+        <w:numPr>
+          <w:numId w:val="1113"/>
+          <w:ilvl w:val="2"/>
+        </w:numPr>
+      </w:pPr>
+      <w:r>
+        <w:t xml:space="preserve">Parking Advisory Board;</w:t>
+      </w:r>
+    </w:p>
+    <w:p>
+      <w:pPr>
+        <w:pStyle w:val="Compact"/>
+        <w:numPr>
+          <w:numId w:val="1113"/>
+          <w:ilvl w:val="2"/>
+        </w:numPr>
+      </w:pPr>
+      <w:r>
+        <w:t xml:space="preserve">Any other relevant bodies, at the discretion of the Chair of the Business Affairs Committee.</w:t>
+      </w:r>
+    </w:p>
+    <w:p>
+      <w:pPr>
+        <w:pStyle w:val="Compact"/>
+        <w:numPr>
+          <w:numId w:val="1112"/>
+          <w:ilvl w:val="1"/>
+        </w:numPr>
+      </w:pPr>
+      <w:r>
+        <w:t xml:space="preserve">Function as liaison to the Vice President for Operations on departments and individuals responsible for business services at Carnegie Mellon University;</w:t>
+      </w:r>
+    </w:p>
+    <w:p>
+      <w:pPr>
+        <w:pStyle w:val="Compact"/>
+        <w:numPr>
+          <w:numId w:val="1114"/>
+          <w:ilvl w:val="2"/>
+        </w:numPr>
+      </w:pPr>
+      <w:r>
+        <w:t xml:space="preserve">The Chair of the Business Affairs Committee shall fix meeting times with the Vice President for Operations at the start of every half-session.</w:t>
+      </w:r>
+    </w:p>
+    <w:p>
+      <w:pPr>
+        <w:pStyle w:val="Compact"/>
+        <w:numPr>
+          <w:numId w:val="1112"/>
           <w:ilvl w:val="1"/>
         </w:numPr>
       </w:pPr>
@@ -5993,7 +6125,7 @@
       <w:pPr>
         <w:pStyle w:val="Compact"/>
         <w:numPr>
-          <w:numId w:val="1111"/>
+          <w:numId w:val="1115"/>
           <w:ilvl w:val="1"/>
         </w:numPr>
       </w:pPr>
@@ -6005,7 +6137,7 @@
       <w:pPr>
         <w:pStyle w:val="Compact"/>
         <w:numPr>
-          <w:numId w:val="1111"/>
+          <w:numId w:val="1115"/>
           <w:ilvl w:val="1"/>
         </w:numPr>
       </w:pPr>
@@ -6017,7 +6149,7 @@
       <w:pPr>
         <w:pStyle w:val="Compact"/>
         <w:numPr>
-          <w:numId w:val="1111"/>
+          <w:numId w:val="1115"/>
           <w:ilvl w:val="1"/>
         </w:numPr>
       </w:pPr>
@@ -6029,19 +6161,91 @@
       <w:pPr>
         <w:pStyle w:val="Compact"/>
         <w:numPr>
-          <w:numId w:val="1111"/>
-          <w:ilvl w:val="1"/>
-        </w:numPr>
-      </w:pPr>
-      <w:r>
-        <w:t xml:space="preserve">Function as the liaison to the Division of Student Affairs;</w:t>
-      </w:r>
-    </w:p>
-    <w:p>
-      <w:pPr>
-        <w:pStyle w:val="Compact"/>
-        <w:numPr>
-          <w:numId w:val="1111"/>
+          <w:numId w:val="1115"/>
+          <w:ilvl w:val="1"/>
+        </w:numPr>
+      </w:pPr>
+      <w:r>
+        <w:t xml:space="preserve">Designate, in consultation with the Student Senate Chair, a representative to the following committees:</w:t>
+      </w:r>
+    </w:p>
+    <w:p>
+      <w:pPr>
+        <w:pStyle w:val="Compact"/>
+        <w:numPr>
+          <w:numId w:val="1116"/>
+          <w:ilvl w:val="2"/>
+        </w:numPr>
+      </w:pPr>
+      <w:r>
+        <w:t xml:space="preserve">Housing Student Advisory Council;</w:t>
+      </w:r>
+    </w:p>
+    <w:p>
+      <w:pPr>
+        <w:pStyle w:val="Compact"/>
+        <w:numPr>
+          <w:numId w:val="1116"/>
+          <w:ilvl w:val="2"/>
+        </w:numPr>
+      </w:pPr>
+      <w:r>
+        <w:t xml:space="preserve">Bike Advisory Committee;</w:t>
+      </w:r>
+    </w:p>
+    <w:p>
+      <w:pPr>
+        <w:pStyle w:val="Compact"/>
+        <w:numPr>
+          <w:numId w:val="1116"/>
+          <w:ilvl w:val="2"/>
+        </w:numPr>
+      </w:pPr>
+      <w:r>
+        <w:t xml:space="preserve">Design Review Committee;</w:t>
+      </w:r>
+    </w:p>
+    <w:p>
+      <w:pPr>
+        <w:pStyle w:val="Compact"/>
+        <w:numPr>
+          <w:numId w:val="1116"/>
+          <w:ilvl w:val="2"/>
+        </w:numPr>
+      </w:pPr>
+      <w:r>
+        <w:t xml:space="preserve">Any other relevant bodies, at the discretion of the Chair of the Campus Life Committee.</w:t>
+      </w:r>
+    </w:p>
+    <w:p>
+      <w:pPr>
+        <w:pStyle w:val="Compact"/>
+        <w:numPr>
+          <w:numId w:val="1115"/>
+          <w:ilvl w:val="1"/>
+        </w:numPr>
+      </w:pPr>
+      <w:r>
+        <w:t xml:space="preserve">Function as the liaison to the Vice President for Student Affairs on issues that affect members of the undergraduate student body;</w:t>
+      </w:r>
+    </w:p>
+    <w:p>
+      <w:pPr>
+        <w:pStyle w:val="Compact"/>
+        <w:numPr>
+          <w:numId w:val="1117"/>
+          <w:ilvl w:val="2"/>
+        </w:numPr>
+      </w:pPr>
+      <w:r>
+        <w:t xml:space="preserve">The Chair of the Campus Life Committee shall fix meetings time with the Vice President for Student Affairs at the start of every half-session.</w:t>
+      </w:r>
+    </w:p>
+    <w:p>
+      <w:pPr>
+        <w:pStyle w:val="Compact"/>
+        <w:numPr>
+          <w:numId w:val="1115"/>
           <w:ilvl w:val="1"/>
         </w:numPr>
       </w:pPr>
@@ -6053,7 +6257,7 @@
       <w:pPr>
         <w:pStyle w:val="Compact"/>
         <w:numPr>
-          <w:numId w:val="1111"/>
+          <w:numId w:val="1115"/>
           <w:ilvl w:val="1"/>
         </w:numPr>
       </w:pPr>
@@ -6065,7 +6269,19 @@
       <w:pPr>
         <w:pStyle w:val="Compact"/>
         <w:numPr>
-          <w:numId w:val="1111"/>
+          <w:numId w:val="1118"/>
+          <w:ilvl w:val="2"/>
+        </w:numPr>
+      </w:pPr>
+      <w:r>
+        <w:t xml:space="preserve">A report containing all recommendations for improvement shall be presented at a regular meeting of Student Senate at least every half session.</w:t>
+      </w:r>
+    </w:p>
+    <w:p>
+      <w:pPr>
+        <w:pStyle w:val="Compact"/>
+        <w:numPr>
+          <w:numId w:val="1115"/>
           <w:ilvl w:val="1"/>
         </w:numPr>
       </w:pPr>
@@ -6089,7 +6305,7 @@
       <w:pPr>
         <w:pStyle w:val="Compact"/>
         <w:numPr>
-          <w:numId w:val="1112"/>
+          <w:numId w:val="1119"/>
           <w:ilvl w:val="1"/>
         </w:numPr>
       </w:pPr>
@@ -6101,7 +6317,7 @@
       <w:pPr>
         <w:pStyle w:val="Compact"/>
         <w:numPr>
-          <w:numId w:val="1112"/>
+          <w:numId w:val="1119"/>
           <w:ilvl w:val="1"/>
         </w:numPr>
       </w:pPr>
@@ -6113,7 +6329,7 @@
       <w:pPr>
         <w:pStyle w:val="Compact"/>
         <w:numPr>
-          <w:numId w:val="1112"/>
+          <w:numId w:val="1119"/>
           <w:ilvl w:val="1"/>
         </w:numPr>
       </w:pPr>
@@ -6125,7 +6341,7 @@
       <w:pPr>
         <w:pStyle w:val="Compact"/>
         <w:numPr>
-          <w:numId w:val="1112"/>
+          <w:numId w:val="1119"/>
           <w:ilvl w:val="1"/>
         </w:numPr>
       </w:pPr>
@@ -6137,19 +6353,31 @@
       <w:pPr>
         <w:pStyle w:val="Compact"/>
         <w:numPr>
-          <w:numId w:val="1112"/>
-          <w:ilvl w:val="1"/>
-        </w:numPr>
-      </w:pPr>
-      <w:r>
-        <w:t xml:space="preserve">Act as liaison to campus media;</w:t>
-      </w:r>
-    </w:p>
-    <w:p>
-      <w:pPr>
-        <w:pStyle w:val="Compact"/>
-        <w:numPr>
-          <w:numId w:val="1112"/>
+          <w:numId w:val="1119"/>
+          <w:ilvl w:val="1"/>
+        </w:numPr>
+      </w:pPr>
+      <w:r>
+        <w:t xml:space="preserve">Function as a liaison to the Vice President for Marketing and Communications;</w:t>
+      </w:r>
+    </w:p>
+    <w:p>
+      <w:pPr>
+        <w:pStyle w:val="Compact"/>
+        <w:numPr>
+          <w:numId w:val="1120"/>
+          <w:ilvl w:val="2"/>
+        </w:numPr>
+      </w:pPr>
+      <w:r>
+        <w:t xml:space="preserve">The Chair of the Communications Committee shall fix meeting times with the Vice President for Marketing and Communications at the start of every half-session.</w:t>
+      </w:r>
+    </w:p>
+    <w:p>
+      <w:pPr>
+        <w:pStyle w:val="Compact"/>
+        <w:numPr>
+          <w:numId w:val="1119"/>
           <w:ilvl w:val="1"/>
         </w:numPr>
       </w:pPr>
@@ -6161,7 +6389,7 @@
       <w:pPr>
         <w:pStyle w:val="Compact"/>
         <w:numPr>
-          <w:numId w:val="1112"/>
+          <w:numId w:val="1119"/>
           <w:ilvl w:val="1"/>
         </w:numPr>
       </w:pPr>
@@ -6185,7 +6413,7 @@
       <w:pPr>
         <w:pStyle w:val="Compact"/>
         <w:numPr>
-          <w:numId w:val="1113"/>
+          <w:numId w:val="1121"/>
           <w:ilvl w:val="1"/>
         </w:numPr>
       </w:pPr>
@@ -6209,7 +6437,7 @@
       <w:pPr>
         <w:pStyle w:val="Compact"/>
         <w:numPr>
-          <w:numId w:val="1113"/>
+          <w:numId w:val="1121"/>
           <w:ilvl w:val="1"/>
         </w:numPr>
       </w:pPr>
@@ -6233,7 +6461,7 @@
       <w:pPr>
         <w:pStyle w:val="Compact"/>
         <w:numPr>
-          <w:numId w:val="1113"/>
+          <w:numId w:val="1121"/>
           <w:ilvl w:val="1"/>
         </w:numPr>
       </w:pPr>
@@ -6257,7 +6485,7 @@
       <w:pPr>
         <w:pStyle w:val="Compact"/>
         <w:numPr>
-          <w:numId w:val="1113"/>
+          <w:numId w:val="1121"/>
           <w:ilvl w:val="1"/>
         </w:numPr>
       </w:pPr>
@@ -6281,7 +6509,55 @@
       <w:pPr>
         <w:pStyle w:val="Compact"/>
         <w:numPr>
-          <w:numId w:val="1113"/>
+          <w:numId w:val="1121"/>
+          <w:ilvl w:val="1"/>
+        </w:numPr>
+      </w:pPr>
+      <w:r>
+        <w:t xml:space="preserve">Function as a liaison to the Vice President for Finance;</w:t>
+      </w:r>
+    </w:p>
+    <w:p>
+      <w:pPr>
+        <w:pStyle w:val="Compact"/>
+        <w:numPr>
+          <w:numId w:val="1122"/>
+          <w:ilvl w:val="2"/>
+        </w:numPr>
+      </w:pPr>
+      <w:r>
+        <w:t xml:space="preserve">The Chair of the Finance Committee shall fix meeting times with the Vice President for Finance at the start of every half-session.</w:t>
+      </w:r>
+    </w:p>
+    <w:p>
+      <w:pPr>
+        <w:pStyle w:val="Compact"/>
+        <w:numPr>
+          <w:numId w:val="1121"/>
+          <w:ilvl w:val="1"/>
+        </w:numPr>
+      </w:pPr>
+      <w:r>
+        <w:t xml:space="preserve">Function as a liaison to the Graduate Student Assembly Vice President for Finance;</w:t>
+      </w:r>
+    </w:p>
+    <w:p>
+      <w:pPr>
+        <w:pStyle w:val="Compact"/>
+        <w:numPr>
+          <w:numId w:val="1123"/>
+          <w:ilvl w:val="2"/>
+        </w:numPr>
+      </w:pPr>
+      <w:r>
+        <w:t xml:space="preserve">The Chair of the Finance Committee shall fix meeting times with the Graduate Student Assembly Vice President for Finance at their discretion.</w:t>
+      </w:r>
+    </w:p>
+    <w:p>
+      <w:pPr>
+        <w:pStyle w:val="Compact"/>
+        <w:numPr>
+          <w:numId w:val="1121"/>
           <w:ilvl w:val="1"/>
         </w:numPr>
       </w:pPr>
@@ -6305,7 +6581,7 @@
       <w:pPr>
         <w:pStyle w:val="Compact"/>
         <w:numPr>
-          <w:numId w:val="1114"/>
+          <w:numId w:val="1124"/>
           <w:ilvl w:val="1"/>
         </w:numPr>
       </w:pPr>
@@ -6317,7 +6593,7 @@
       <w:pPr>
         <w:pStyle w:val="Compact"/>
         <w:numPr>
-          <w:numId w:val="1114"/>
+          <w:numId w:val="1124"/>
           <w:ilvl w:val="1"/>
         </w:numPr>
       </w:pPr>
@@ -6329,7 +6605,7 @@
       <w:pPr>
         <w:pStyle w:val="Compact"/>
         <w:numPr>
-          <w:numId w:val="1114"/>
+          <w:numId w:val="1124"/>
           <w:ilvl w:val="1"/>
         </w:numPr>
       </w:pPr>
@@ -6341,7 +6617,7 @@
       <w:pPr>
         <w:pStyle w:val="Compact"/>
         <w:numPr>
-          <w:numId w:val="1114"/>
+          <w:numId w:val="1124"/>
           <w:ilvl w:val="1"/>
         </w:numPr>
       </w:pPr>
@@ -6353,7 +6629,7 @@
       <w:pPr>
         <w:pStyle w:val="Compact"/>
         <w:numPr>
-          <w:numId w:val="1114"/>
+          <w:numId w:val="1124"/>
           <w:ilvl w:val="1"/>
         </w:numPr>
       </w:pPr>
@@ -6377,7 +6653,7 @@
       <w:pPr>
         <w:pStyle w:val="Compact"/>
         <w:numPr>
-          <w:numId w:val="1115"/>
+          <w:numId w:val="1125"/>
           <w:ilvl w:val="1"/>
         </w:numPr>
       </w:pPr>
@@ -6389,7 +6665,7 @@
       <w:pPr>
         <w:pStyle w:val="Compact"/>
         <w:numPr>
-          <w:numId w:val="1115"/>
+          <w:numId w:val="1125"/>
           <w:ilvl w:val="1"/>
         </w:numPr>
       </w:pPr>
@@ -6401,7 +6677,7 @@
       <w:pPr>
         <w:pStyle w:val="Compact"/>
         <w:numPr>
-          <w:numId w:val="1115"/>
+          <w:numId w:val="1125"/>
           <w:ilvl w:val="1"/>
         </w:numPr>
       </w:pPr>
@@ -6413,7 +6689,7 @@
       <w:pPr>
         <w:pStyle w:val="Compact"/>
         <w:numPr>
-          <w:numId w:val="1115"/>
+          <w:numId w:val="1125"/>
           <w:ilvl w:val="1"/>
         </w:numPr>
       </w:pPr>
@@ -6425,7 +6701,7 @@
       <w:pPr>
         <w:pStyle w:val="Compact"/>
         <w:numPr>
-          <w:numId w:val="1115"/>
+          <w:numId w:val="1125"/>
           <w:ilvl w:val="1"/>
         </w:numPr>
       </w:pPr>
@@ -6449,7 +6725,7 @@
       <w:pPr>
         <w:pStyle w:val="Compact"/>
         <w:numPr>
-          <w:numId w:val="1115"/>
+          <w:numId w:val="1125"/>
           <w:ilvl w:val="1"/>
         </w:numPr>
       </w:pPr>
@@ -6473,7 +6749,7 @@
       <w:pPr>
         <w:pStyle w:val="Compact"/>
         <w:numPr>
-          <w:numId w:val="1115"/>
+          <w:numId w:val="1125"/>
           <w:ilvl w:val="1"/>
         </w:numPr>
       </w:pPr>
@@ -6485,7 +6761,7 @@
       <w:pPr>
         <w:pStyle w:val="Compact"/>
         <w:numPr>
-          <w:numId w:val="1115"/>
+          <w:numId w:val="1125"/>
           <w:ilvl w:val="1"/>
         </w:numPr>
       </w:pPr>
@@ -6509,7 +6785,7 @@
       <w:pPr>
         <w:pStyle w:val="Compact"/>
         <w:numPr>
-          <w:numId w:val="1116"/>
+          <w:numId w:val="1126"/>
           <w:ilvl w:val="1"/>
         </w:numPr>
       </w:pPr>
@@ -6521,7 +6797,7 @@
       <w:pPr>
         <w:pStyle w:val="Compact"/>
         <w:numPr>
-          <w:numId w:val="1117"/>
+          <w:numId w:val="1127"/>
           <w:ilvl w:val="2"/>
         </w:numPr>
       </w:pPr>
@@ -6533,7 +6809,7 @@
       <w:pPr>
         <w:pStyle w:val="Compact"/>
         <w:numPr>
-          <w:numId w:val="1117"/>
+          <w:numId w:val="1127"/>
           <w:ilvl w:val="2"/>
         </w:numPr>
       </w:pPr>
@@ -6545,7 +6821,7 @@
       <w:pPr>
         <w:pStyle w:val="Compact"/>
         <w:numPr>
-          <w:numId w:val="1117"/>
+          <w:numId w:val="1127"/>
           <w:ilvl w:val="2"/>
         </w:numPr>
       </w:pPr>
@@ -6557,7 +6833,7 @@
       <w:pPr>
         <w:pStyle w:val="Compact"/>
         <w:numPr>
-          <w:numId w:val="1116"/>
+          <w:numId w:val="1126"/>
           <w:ilvl w:val="1"/>
         </w:numPr>
       </w:pPr>
@@ -6569,7 +6845,7 @@
       <w:pPr>
         <w:pStyle w:val="Compact"/>
         <w:numPr>
-          <w:numId w:val="1116"/>
+          <w:numId w:val="1126"/>
           <w:ilvl w:val="1"/>
         </w:numPr>
       </w:pPr>
@@ -6581,7 +6857,7 @@
       <w:pPr>
         <w:pStyle w:val="Compact"/>
         <w:numPr>
-          <w:numId w:val="1118"/>
+          <w:numId w:val="1128"/>
           <w:ilvl w:val="2"/>
         </w:numPr>
       </w:pPr>
@@ -6593,7 +6869,7 @@
       <w:pPr>
         <w:pStyle w:val="Compact"/>
         <w:numPr>
-          <w:numId w:val="1118"/>
+          <w:numId w:val="1128"/>
           <w:ilvl w:val="2"/>
         </w:numPr>
       </w:pPr>
@@ -6617,7 +6893,7 @@
       <w:pPr>
         <w:pStyle w:val="Compact"/>
         <w:numPr>
-          <w:numId w:val="1118"/>
+          <w:numId w:val="1128"/>
           <w:ilvl w:val="2"/>
         </w:numPr>
       </w:pPr>
@@ -6629,7 +6905,7 @@
       <w:pPr>
         <w:pStyle w:val="Compact"/>
         <w:numPr>
-          <w:numId w:val="1118"/>
+          <w:numId w:val="1128"/>
           <w:ilvl w:val="2"/>
         </w:numPr>
       </w:pPr>
@@ -6651,7 +6927,7 @@
       <w:pPr>
         <w:pStyle w:val="Compact"/>
         <w:numPr>
-          <w:numId w:val="1119"/>
+          <w:numId w:val="1129"/>
           <w:ilvl w:val="0"/>
         </w:numPr>
       </w:pPr>
@@ -6678,7 +6954,7 @@
       <w:pPr>
         <w:pStyle w:val="Compact"/>
         <w:numPr>
-          <w:numId w:val="1120"/>
+          <w:numId w:val="1130"/>
           <w:ilvl w:val="1"/>
         </w:numPr>
       </w:pPr>
@@ -6690,7 +6966,7 @@
       <w:pPr>
         <w:pStyle w:val="Compact"/>
         <w:numPr>
-          <w:numId w:val="1120"/>
+          <w:numId w:val="1130"/>
           <w:ilvl w:val="1"/>
         </w:numPr>
       </w:pPr>
@@ -6702,7 +6978,7 @@
       <w:pPr>
         <w:pStyle w:val="Compact"/>
         <w:numPr>
-          <w:numId w:val="1120"/>
+          <w:numId w:val="1130"/>
           <w:ilvl w:val="1"/>
         </w:numPr>
       </w:pPr>
@@ -6714,7 +6990,7 @@
       <w:pPr>
         <w:pStyle w:val="Compact"/>
         <w:numPr>
-          <w:numId w:val="1120"/>
+          <w:numId w:val="1130"/>
           <w:ilvl w:val="1"/>
         </w:numPr>
       </w:pPr>
@@ -6726,7 +7002,7 @@
       <w:pPr>
         <w:pStyle w:val="Compact"/>
         <w:numPr>
-          <w:numId w:val="1119"/>
+          <w:numId w:val="1129"/>
           <w:ilvl w:val="0"/>
         </w:numPr>
       </w:pPr>
@@ -6753,7 +7029,7 @@
       <w:pPr>
         <w:pStyle w:val="Compact"/>
         <w:numPr>
-          <w:numId w:val="1121"/>
+          <w:numId w:val="1131"/>
           <w:ilvl w:val="1"/>
         </w:numPr>
       </w:pPr>
@@ -6765,7 +7041,7 @@
       <w:pPr>
         <w:pStyle w:val="Compact"/>
         <w:numPr>
-          <w:numId w:val="1121"/>
+          <w:numId w:val="1131"/>
           <w:ilvl w:val="1"/>
         </w:numPr>
       </w:pPr>
@@ -6777,7 +7053,7 @@
       <w:pPr>
         <w:pStyle w:val="Compact"/>
         <w:numPr>
-          <w:numId w:val="1121"/>
+          <w:numId w:val="1131"/>
           <w:ilvl w:val="1"/>
         </w:numPr>
       </w:pPr>
@@ -6789,7 +7065,7 @@
       <w:pPr>
         <w:pStyle w:val="Compact"/>
         <w:numPr>
-          <w:numId w:val="1119"/>
+          <w:numId w:val="1129"/>
           <w:ilvl w:val="0"/>
         </w:numPr>
       </w:pPr>
@@ -6816,7 +7092,7 @@
       <w:pPr>
         <w:pStyle w:val="Compact"/>
         <w:numPr>
-          <w:numId w:val="1122"/>
+          <w:numId w:val="1132"/>
           <w:ilvl w:val="1"/>
         </w:numPr>
       </w:pPr>
@@ -6828,7 +7104,7 @@
       <w:pPr>
         <w:pStyle w:val="Compact"/>
         <w:numPr>
-          <w:numId w:val="1122"/>
+          <w:numId w:val="1132"/>
           <w:ilvl w:val="1"/>
         </w:numPr>
       </w:pPr>
@@ -6840,7 +7116,7 @@
       <w:pPr>
         <w:pStyle w:val="Compact"/>
         <w:numPr>
-          <w:numId w:val="1122"/>
+          <w:numId w:val="1132"/>
           <w:ilvl w:val="1"/>
         </w:numPr>
       </w:pPr>
@@ -6852,7 +7128,7 @@
       <w:pPr>
         <w:pStyle w:val="Compact"/>
         <w:numPr>
-          <w:numId w:val="1123"/>
+          <w:numId w:val="1133"/>
           <w:ilvl w:val="2"/>
         </w:numPr>
       </w:pPr>
@@ -6864,7 +7140,7 @@
       <w:pPr>
         <w:pStyle w:val="Compact"/>
         <w:numPr>
-          <w:numId w:val="1123"/>
+          <w:numId w:val="1133"/>
           <w:ilvl w:val="2"/>
         </w:numPr>
       </w:pPr>
@@ -6876,7 +7152,7 @@
       <w:pPr>
         <w:pStyle w:val="Compact"/>
         <w:numPr>
-          <w:numId w:val="1124"/>
+          <w:numId w:val="1134"/>
           <w:ilvl w:val="3"/>
         </w:numPr>
       </w:pPr>
@@ -6888,7 +7164,7 @@
       <w:pPr>
         <w:pStyle w:val="Compact"/>
         <w:numPr>
-          <w:numId w:val="1124"/>
+          <w:numId w:val="1134"/>
           <w:ilvl w:val="3"/>
         </w:numPr>
       </w:pPr>
@@ -6900,7 +7176,7 @@
       <w:pPr>
         <w:pStyle w:val="Compact"/>
         <w:numPr>
-          <w:numId w:val="1124"/>
+          <w:numId w:val="1134"/>
           <w:ilvl w:val="3"/>
         </w:numPr>
       </w:pPr>
@@ -6922,7 +7198,7 @@
       <w:pPr>
         <w:pStyle w:val="Compact"/>
         <w:numPr>
-          <w:numId w:val="1125"/>
+          <w:numId w:val="1135"/>
           <w:ilvl w:val="0"/>
         </w:numPr>
       </w:pPr>
@@ -6934,7 +7210,7 @@
       <w:pPr>
         <w:pStyle w:val="Compact"/>
         <w:numPr>
-          <w:numId w:val="1125"/>
+          <w:numId w:val="1135"/>
           <w:ilvl w:val="0"/>
         </w:numPr>
       </w:pPr>
@@ -6946,7 +7222,7 @@
       <w:pPr>
         <w:pStyle w:val="Compact"/>
         <w:numPr>
-          <w:numId w:val="1126"/>
+          <w:numId w:val="1136"/>
           <w:ilvl w:val="1"/>
         </w:numPr>
       </w:pPr>
@@ -6958,7 +7234,7 @@
       <w:pPr>
         <w:pStyle w:val="Compact"/>
         <w:numPr>
-          <w:numId w:val="1126"/>
+          <w:numId w:val="1136"/>
           <w:ilvl w:val="1"/>
         </w:numPr>
       </w:pPr>
@@ -6970,7 +7246,7 @@
       <w:pPr>
         <w:pStyle w:val="Compact"/>
         <w:numPr>
-          <w:numId w:val="1125"/>
+          <w:numId w:val="1135"/>
           <w:ilvl w:val="0"/>
         </w:numPr>
       </w:pPr>
@@ -7021,7 +7297,7 @@
       <w:pPr>
         <w:pStyle w:val="Compact"/>
         <w:numPr>
-          <w:numId w:val="1127"/>
+          <w:numId w:val="1137"/>
           <w:ilvl w:val="0"/>
         </w:numPr>
       </w:pPr>
@@ -7033,7 +7309,7 @@
       <w:pPr>
         <w:pStyle w:val="Compact"/>
         <w:numPr>
-          <w:numId w:val="1127"/>
+          <w:numId w:val="1137"/>
           <w:ilvl w:val="0"/>
         </w:numPr>
       </w:pPr>
@@ -7045,7 +7321,7 @@
       <w:pPr>
         <w:pStyle w:val="Compact"/>
         <w:numPr>
-          <w:numId w:val="1127"/>
+          <w:numId w:val="1137"/>
           <w:ilvl w:val="0"/>
         </w:numPr>
       </w:pPr>
@@ -7057,7 +7333,7 @@
       <w:pPr>
         <w:pStyle w:val="Compact"/>
         <w:numPr>
-          <w:numId w:val="1127"/>
+          <w:numId w:val="1137"/>
           <w:ilvl w:val="0"/>
         </w:numPr>
       </w:pPr>
@@ -7069,7 +7345,7 @@
       <w:pPr>
         <w:pStyle w:val="Compact"/>
         <w:numPr>
-          <w:numId w:val="1127"/>
+          <w:numId w:val="1137"/>
           <w:ilvl w:val="0"/>
         </w:numPr>
       </w:pPr>
@@ -7081,7 +7357,7 @@
       <w:pPr>
         <w:pStyle w:val="Compact"/>
         <w:numPr>
-          <w:numId w:val="1127"/>
+          <w:numId w:val="1137"/>
           <w:ilvl w:val="0"/>
         </w:numPr>
       </w:pPr>
@@ -7093,7 +7369,7 @@
       <w:pPr>
         <w:pStyle w:val="Compact"/>
         <w:numPr>
-          <w:numId w:val="1127"/>
+          <w:numId w:val="1137"/>
           <w:ilvl w:val="0"/>
         </w:numPr>
       </w:pPr>
@@ -7105,7 +7381,7 @@
       <w:pPr>
         <w:pStyle w:val="Compact"/>
         <w:numPr>
-          <w:numId w:val="1127"/>
+          <w:numId w:val="1137"/>
           <w:ilvl w:val="0"/>
         </w:numPr>
       </w:pPr>
@@ -7117,7 +7393,7 @@
       <w:pPr>
         <w:pStyle w:val="Compact"/>
         <w:numPr>
-          <w:numId w:val="1127"/>
+          <w:numId w:val="1137"/>
           <w:ilvl w:val="0"/>
         </w:numPr>
       </w:pPr>
@@ -7129,7 +7405,7 @@
       <w:pPr>
         <w:pStyle w:val="Compact"/>
         <w:numPr>
-          <w:numId w:val="1127"/>
+          <w:numId w:val="1137"/>
           <w:ilvl w:val="0"/>
         </w:numPr>
       </w:pPr>
@@ -7141,7 +7417,7 @@
       <w:pPr>
         <w:pStyle w:val="Compact"/>
         <w:numPr>
-          <w:numId w:val="1127"/>
+          <w:numId w:val="1137"/>
           <w:ilvl w:val="0"/>
         </w:numPr>
       </w:pPr>
@@ -7153,7 +7429,7 @@
       <w:pPr>
         <w:pStyle w:val="Compact"/>
         <w:numPr>
-          <w:numId w:val="1127"/>
+          <w:numId w:val="1137"/>
           <w:ilvl w:val="0"/>
         </w:numPr>
       </w:pPr>
@@ -7165,7 +7441,7 @@
       <w:pPr>
         <w:pStyle w:val="Compact"/>
         <w:numPr>
-          <w:numId w:val="1127"/>
+          <w:numId w:val="1137"/>
           <w:ilvl w:val="0"/>
         </w:numPr>
       </w:pPr>
@@ -7177,7 +7453,7 @@
       <w:pPr>
         <w:pStyle w:val="Compact"/>
         <w:numPr>
-          <w:numId w:val="1127"/>
+          <w:numId w:val="1137"/>
           <w:ilvl w:val="0"/>
         </w:numPr>
       </w:pPr>
@@ -7189,7 +7465,7 @@
       <w:pPr>
         <w:pStyle w:val="Compact"/>
         <w:numPr>
-          <w:numId w:val="1127"/>
+          <w:numId w:val="1137"/>
           <w:ilvl w:val="0"/>
         </w:numPr>
       </w:pPr>
@@ -7201,7 +7477,7 @@
       <w:pPr>
         <w:pStyle w:val="Compact"/>
         <w:numPr>
-          <w:numId w:val="1128"/>
+          <w:numId w:val="1138"/>
           <w:ilvl w:val="1"/>
         </w:numPr>
       </w:pPr>
@@ -7213,7 +7489,7 @@
       <w:pPr>
         <w:pStyle w:val="Compact"/>
         <w:numPr>
-          <w:numId w:val="1128"/>
+          <w:numId w:val="1138"/>
           <w:ilvl w:val="1"/>
         </w:numPr>
       </w:pPr>
@@ -7225,7 +7501,7 @@
       <w:pPr>
         <w:pStyle w:val="Compact"/>
         <w:numPr>
-          <w:numId w:val="1128"/>
+          <w:numId w:val="1138"/>
           <w:ilvl w:val="1"/>
         </w:numPr>
       </w:pPr>
@@ -7237,7 +7513,7 @@
       <w:pPr>
         <w:pStyle w:val="Compact"/>
         <w:numPr>
-          <w:numId w:val="1128"/>
+          <w:numId w:val="1138"/>
           <w:ilvl w:val="1"/>
         </w:numPr>
       </w:pPr>
@@ -7249,7 +7525,7 @@
       <w:pPr>
         <w:pStyle w:val="Compact"/>
         <w:numPr>
-          <w:numId w:val="1128"/>
+          <w:numId w:val="1138"/>
           <w:ilvl w:val="1"/>
         </w:numPr>
       </w:pPr>
@@ -7261,7 +7537,7 @@
       <w:pPr>
         <w:pStyle w:val="Compact"/>
         <w:numPr>
-          <w:numId w:val="1128"/>
+          <w:numId w:val="1138"/>
           <w:ilvl w:val="1"/>
         </w:numPr>
       </w:pPr>
@@ -7273,7 +7549,7 @@
       <w:pPr>
         <w:pStyle w:val="Compact"/>
         <w:numPr>
-          <w:numId w:val="1127"/>
+          <w:numId w:val="1137"/>
           <w:ilvl w:val="0"/>
         </w:numPr>
       </w:pPr>
@@ -7285,7 +7561,7 @@
       <w:pPr>
         <w:pStyle w:val="Compact"/>
         <w:numPr>
-          <w:numId w:val="1129"/>
+          <w:numId w:val="1139"/>
           <w:ilvl w:val="1"/>
         </w:numPr>
       </w:pPr>
@@ -7297,7 +7573,7 @@
       <w:pPr>
         <w:pStyle w:val="Compact"/>
         <w:numPr>
-          <w:numId w:val="1129"/>
+          <w:numId w:val="1139"/>
           <w:ilvl w:val="1"/>
         </w:numPr>
       </w:pPr>
@@ -7309,7 +7585,7 @@
       <w:pPr>
         <w:pStyle w:val="Compact"/>
         <w:numPr>
-          <w:numId w:val="1130"/>
+          <w:numId w:val="1140"/>
           <w:ilvl w:val="2"/>
         </w:numPr>
       </w:pPr>
@@ -7321,7 +7597,7 @@
       <w:pPr>
         <w:pStyle w:val="Compact"/>
         <w:numPr>
-          <w:numId w:val="1130"/>
+          <w:numId w:val="1140"/>
           <w:ilvl w:val="2"/>
         </w:numPr>
       </w:pPr>
@@ -7333,7 +7609,7 @@
       <w:pPr>
         <w:pStyle w:val="Compact"/>
         <w:numPr>
-          <w:numId w:val="1130"/>
+          <w:numId w:val="1140"/>
           <w:ilvl w:val="2"/>
         </w:numPr>
       </w:pPr>
@@ -7345,7 +7621,7 @@
       <w:pPr>
         <w:pStyle w:val="Compact"/>
         <w:numPr>
-          <w:numId w:val="1130"/>
+          <w:numId w:val="1140"/>
           <w:ilvl w:val="2"/>
         </w:numPr>
       </w:pPr>
@@ -7357,7 +7633,7 @@
       <w:pPr>
         <w:pStyle w:val="Compact"/>
         <w:numPr>
-          <w:numId w:val="1127"/>
+          <w:numId w:val="1137"/>
           <w:ilvl w:val="0"/>
         </w:numPr>
       </w:pPr>
@@ -7369,7 +7645,7 @@
       <w:pPr>
         <w:pStyle w:val="Compact"/>
         <w:numPr>
-          <w:numId w:val="1131"/>
+          <w:numId w:val="1141"/>
           <w:ilvl w:val="1"/>
         </w:numPr>
       </w:pPr>
@@ -7381,7 +7657,7 @@
       <w:pPr>
         <w:pStyle w:val="Compact"/>
         <w:numPr>
-          <w:numId w:val="1131"/>
+          <w:numId w:val="1141"/>
           <w:ilvl w:val="1"/>
         </w:numPr>
       </w:pPr>
@@ -7393,7 +7669,7 @@
       <w:pPr>
         <w:pStyle w:val="Compact"/>
         <w:numPr>
-          <w:numId w:val="1131"/>
+          <w:numId w:val="1141"/>
           <w:ilvl w:val="1"/>
         </w:numPr>
       </w:pPr>
@@ -7405,7 +7681,7 @@
       <w:pPr>
         <w:pStyle w:val="Compact"/>
         <w:numPr>
-          <w:numId w:val="1131"/>
+          <w:numId w:val="1141"/>
           <w:ilvl w:val="1"/>
         </w:numPr>
       </w:pPr>
@@ -7417,7 +7693,7 @@
       <w:pPr>
         <w:pStyle w:val="Compact"/>
         <w:numPr>
-          <w:numId w:val="1131"/>
+          <w:numId w:val="1141"/>
           <w:ilvl w:val="1"/>
         </w:numPr>
       </w:pPr>
@@ -7429,7 +7705,7 @@
       <w:pPr>
         <w:pStyle w:val="Compact"/>
         <w:numPr>
-          <w:numId w:val="1131"/>
+          <w:numId w:val="1141"/>
           <w:ilvl w:val="1"/>
         </w:numPr>
       </w:pPr>
@@ -7441,7 +7717,7 @@
       <w:pPr>
         <w:pStyle w:val="Compact"/>
         <w:numPr>
-          <w:numId w:val="1131"/>
+          <w:numId w:val="1141"/>
           <w:ilvl w:val="1"/>
         </w:numPr>
       </w:pPr>
@@ -7453,7 +7729,7 @@
       <w:pPr>
         <w:pStyle w:val="Compact"/>
         <w:numPr>
-          <w:numId w:val="1131"/>
+          <w:numId w:val="1141"/>
           <w:ilvl w:val="1"/>
         </w:numPr>
       </w:pPr>
@@ -7465,7 +7741,7 @@
       <w:pPr>
         <w:pStyle w:val="Compact"/>
         <w:numPr>
-          <w:numId w:val="1131"/>
+          <w:numId w:val="1141"/>
           <w:ilvl w:val="1"/>
         </w:numPr>
       </w:pPr>
@@ -7477,7 +7753,7 @@
       <w:pPr>
         <w:pStyle w:val="Compact"/>
         <w:numPr>
-          <w:numId w:val="1131"/>
+          <w:numId w:val="1141"/>
           <w:ilvl w:val="1"/>
         </w:numPr>
       </w:pPr>
@@ -7489,7 +7765,7 @@
       <w:pPr>
         <w:pStyle w:val="Compact"/>
         <w:numPr>
-          <w:numId w:val="1127"/>
+          <w:numId w:val="1137"/>
           <w:ilvl w:val="0"/>
         </w:numPr>
       </w:pPr>
@@ -7501,7 +7777,7 @@
       <w:pPr>
         <w:pStyle w:val="Compact"/>
         <w:numPr>
-          <w:numId w:val="1132"/>
+          <w:numId w:val="1142"/>
           <w:ilvl w:val="1"/>
         </w:numPr>
       </w:pPr>
@@ -7513,7 +7789,7 @@
       <w:pPr>
         <w:pStyle w:val="Compact"/>
         <w:numPr>
-          <w:numId w:val="1127"/>
+          <w:numId w:val="1137"/>
           <w:ilvl w:val="0"/>
         </w:numPr>
       </w:pPr>
@@ -7525,7 +7801,7 @@
       <w:pPr>
         <w:pStyle w:val="Compact"/>
         <w:numPr>
-          <w:numId w:val="1133"/>
+          <w:numId w:val="1143"/>
           <w:ilvl w:val="1"/>
         </w:numPr>
       </w:pPr>
@@ -7537,7 +7813,7 @@
       <w:pPr>
         <w:pStyle w:val="Compact"/>
         <w:numPr>
-          <w:numId w:val="1133"/>
+          <w:numId w:val="1143"/>
           <w:ilvl w:val="1"/>
         </w:numPr>
       </w:pPr>
@@ -7549,7 +7825,7 @@
       <w:pPr>
         <w:pStyle w:val="Compact"/>
         <w:numPr>
-          <w:numId w:val="1133"/>
+          <w:numId w:val="1143"/>
           <w:ilvl w:val="1"/>
         </w:numPr>
       </w:pPr>
@@ -7561,7 +7837,7 @@
       <w:pPr>
         <w:pStyle w:val="Compact"/>
         <w:numPr>
-          <w:numId w:val="1133"/>
+          <w:numId w:val="1143"/>
           <w:ilvl w:val="1"/>
         </w:numPr>
       </w:pPr>
@@ -7573,7 +7849,7 @@
       <w:pPr>
         <w:pStyle w:val="Compact"/>
         <w:numPr>
-          <w:numId w:val="1133"/>
+          <w:numId w:val="1143"/>
           <w:ilvl w:val="1"/>
         </w:numPr>
       </w:pPr>
@@ -7585,7 +7861,7 @@
       <w:pPr>
         <w:pStyle w:val="Compact"/>
         <w:numPr>
-          <w:numId w:val="1133"/>
+          <w:numId w:val="1143"/>
           <w:ilvl w:val="1"/>
         </w:numPr>
       </w:pPr>
@@ -7597,7 +7873,7 @@
       <w:pPr>
         <w:pStyle w:val="Compact"/>
         <w:numPr>
-          <w:numId w:val="1133"/>
+          <w:numId w:val="1143"/>
           <w:ilvl w:val="1"/>
         </w:numPr>
       </w:pPr>
@@ -7713,7 +7989,7 @@
     </w:lvl>
   </w:abstractNum>
   <w:abstractNum w:abstractNumId="990">
-    <w:nsid w:val="34fa73dc"/>
+    <w:nsid w:val="383c6f9b"/>
     <w:multiLevelType w:val="multilevel"/>
     <w:lvl w:ilvl="0">
       <w:numFmt w:val="bullet"/>
@@ -7794,7 +8070,7 @@
     </w:lvl>
   </w:abstractNum>
   <w:abstractNum w:abstractNumId="99811">
-    <w:nsid w:val="f64be06e"/>
+    <w:nsid w:val="c4072a93"/>
     <w:multiLevelType w:val="multilevel"/>
     <w:lvl w:ilvl="0">
       <w:start w:val="1"/>
@@ -7882,7 +8158,7 @@
     </w:lvl>
   </w:abstractNum>
   <w:abstractNum w:abstractNumId="99411">
-    <w:nsid w:val="7bc28097"/>
+    <w:nsid w:val="d546b045"/>
     <w:multiLevelType w:val="multilevel"/>
     <w:lvl w:ilvl="0">
       <w:start w:val="1"/>
@@ -7970,7 +8246,7 @@
     </w:lvl>
   </w:abstractNum>
   <w:abstractNum w:abstractNumId="99711">
-    <w:nsid w:val="1be52f9e"/>
+    <w:nsid w:val="8aff21cd"/>
     <w:multiLevelType w:val="multilevel"/>
     <w:lvl w:ilvl="0">
       <w:start w:val="1"/>
@@ -8058,7 +8334,7 @@
     </w:lvl>
   </w:abstractNum>
   <w:abstractNum w:abstractNumId="99531">
-    <w:nsid w:val="d95958c0"/>
+    <w:nsid w:val="794c0b73"/>
     <w:multiLevelType w:val="multilevel"/>
     <w:lvl w:ilvl="0">
       <w:start w:val="1"/>
@@ -8146,7 +8422,7 @@
     </w:lvl>
   </w:abstractNum>
   <w:abstractNum w:abstractNumId="99631">
-    <w:nsid w:val="87454079"/>
+    <w:nsid w:val="58f9fab1"/>
     <w:multiLevelType w:val="multilevel"/>
     <w:lvl w:ilvl="0">
       <w:start w:val="1"/>
@@ -8234,7 +8510,7 @@
     </w:lvl>
   </w:abstractNum>
   <w:abstractNum w:abstractNumId="99831">
-    <w:nsid w:val="f8549b8e"/>
+    <w:nsid w:val="12b5881b"/>
     <w:multiLevelType w:val="multilevel"/>
     <w:lvl w:ilvl="0">
       <w:start w:val="1"/>
@@ -8322,7 +8598,7 @@
     </w:lvl>
   </w:abstractNum>
   <w:abstractNum w:abstractNumId="99201">
-    <w:nsid w:val="ae2de041"/>
+    <w:nsid w:val="96feb3cc"/>
     <w:multiLevelType w:val="multilevel"/>
     <w:lvl w:ilvl="0">
       <w:start w:val="1"/>
@@ -8410,7 +8686,7 @@
     </w:lvl>
   </w:abstractNum>
   <w:abstractNum w:abstractNumId="991">
-    <w:nsid w:val="5d050918"/>
+    <w:nsid w:val="4440f2e9"/>
     <w:multiLevelType w:val="multilevel"/>
     <w:lvl w:ilvl="0">
       <w:numFmt w:val="bullet"/>
@@ -11113,7 +11389,7 @@
     </w:lvlOverride>
   </w:num>
   <w:num w:numId="1110">
-    <w:abstractNumId w:val="99411"/>
+    <w:abstractNumId w:val="99711"/>
     <w:lvlOverride w:ilvl="0">
       <w:startOverride w:val="1"/>
     </w:lvlOverride>
@@ -11137,7 +11413,7 @@
     </w:lvlOverride>
   </w:num>
   <w:num w:numId="1111">
-    <w:abstractNumId w:val="99411"/>
+    <w:abstractNumId w:val="99711"/>
     <w:lvlOverride w:ilvl="0">
       <w:startOverride w:val="1"/>
     </w:lvlOverride>
@@ -11185,7 +11461,7 @@
     </w:lvlOverride>
   </w:num>
   <w:num w:numId="1113">
-    <w:abstractNumId w:val="99411"/>
+    <w:abstractNumId w:val="99711"/>
     <w:lvlOverride w:ilvl="0">
       <w:startOverride w:val="1"/>
     </w:lvlOverride>
@@ -11209,7 +11485,7 @@
     </w:lvlOverride>
   </w:num>
   <w:num w:numId="1114">
-    <w:abstractNumId w:val="99411"/>
+    <w:abstractNumId w:val="99711"/>
     <w:lvlOverride w:ilvl="0">
       <w:startOverride w:val="1"/>
     </w:lvlOverride>
@@ -11257,7 +11533,7 @@
     </w:lvlOverride>
   </w:num>
   <w:num w:numId="1116">
-    <w:abstractNumId w:val="99411"/>
+    <w:abstractNumId w:val="99711"/>
     <w:lvlOverride w:ilvl="0">
       <w:startOverride w:val="1"/>
     </w:lvlOverride>
@@ -11329,7 +11605,7 @@
     </w:lvlOverride>
   </w:num>
   <w:num w:numId="1119">
-    <w:abstractNumId w:val="99811"/>
+    <w:abstractNumId w:val="99411"/>
     <w:lvlOverride w:ilvl="0">
       <w:startOverride w:val="1"/>
     </w:lvlOverride>
@@ -11353,7 +11629,7 @@
     </w:lvlOverride>
   </w:num>
   <w:num w:numId="1120">
-    <w:abstractNumId w:val="99411"/>
+    <w:abstractNumId w:val="99711"/>
     <w:lvlOverride w:ilvl="0">
       <w:startOverride w:val="1"/>
     </w:lvlOverride>
@@ -11401,7 +11677,7 @@
     </w:lvlOverride>
   </w:num>
   <w:num w:numId="1122">
-    <w:abstractNumId w:val="99411"/>
+    <w:abstractNumId w:val="99711"/>
     <w:lvlOverride w:ilvl="0">
       <w:startOverride w:val="1"/>
     </w:lvlOverride>
@@ -11449,7 +11725,7 @@
     </w:lvlOverride>
   </w:num>
   <w:num w:numId="1124">
-    <w:abstractNumId w:val="99531"/>
+    <w:abstractNumId w:val="99411"/>
     <w:lvlOverride w:ilvl="0">
       <w:startOverride w:val="1"/>
     </w:lvlOverride>
@@ -11473,7 +11749,7 @@
     </w:lvlOverride>
   </w:num>
   <w:num w:numId="1125">
-    <w:abstractNumId w:val="99811"/>
+    <w:abstractNumId w:val="99411"/>
     <w:lvlOverride w:ilvl="0">
       <w:startOverride w:val="1"/>
     </w:lvlOverride>
@@ -11521,24 +11797,264 @@
     </w:lvlOverride>
   </w:num>
   <w:num w:numId="1127">
+    <w:abstractNumId w:val="99711"/>
+    <w:lvlOverride w:ilvl="0">
+      <w:startOverride w:val="1"/>
+    </w:lvlOverride>
+    <w:lvlOverride w:ilvl="1">
+      <w:startOverride w:val="1"/>
+    </w:lvlOverride>
+    <w:lvlOverride w:ilvl="2">
+      <w:startOverride w:val="1"/>
+    </w:lvlOverride>
+    <w:lvlOverride w:ilvl="3">
+      <w:startOverride w:val="1"/>
+    </w:lvlOverride>
+    <w:lvlOverride w:ilvl="4">
+      <w:startOverride w:val="1"/>
+    </w:lvlOverride>
+    <w:lvlOverride w:ilvl="5">
+      <w:startOverride w:val="1"/>
+    </w:lvlOverride>
+    <w:lvlOverride w:ilvl="6">
+      <w:startOverride w:val="1"/>
+    </w:lvlOverride>
+  </w:num>
+  <w:num w:numId="1128">
+    <w:abstractNumId w:val="99711"/>
+    <w:lvlOverride w:ilvl="0">
+      <w:startOverride w:val="1"/>
+    </w:lvlOverride>
+    <w:lvlOverride w:ilvl="1">
+      <w:startOverride w:val="1"/>
+    </w:lvlOverride>
+    <w:lvlOverride w:ilvl="2">
+      <w:startOverride w:val="1"/>
+    </w:lvlOverride>
+    <w:lvlOverride w:ilvl="3">
+      <w:startOverride w:val="1"/>
+    </w:lvlOverride>
+    <w:lvlOverride w:ilvl="4">
+      <w:startOverride w:val="1"/>
+    </w:lvlOverride>
+    <w:lvlOverride w:ilvl="5">
+      <w:startOverride w:val="1"/>
+    </w:lvlOverride>
+    <w:lvlOverride w:ilvl="6">
+      <w:startOverride w:val="1"/>
+    </w:lvlOverride>
+  </w:num>
+  <w:num w:numId="1129">
+    <w:abstractNumId w:val="99811"/>
+    <w:lvlOverride w:ilvl="0">
+      <w:startOverride w:val="1"/>
+    </w:lvlOverride>
+    <w:lvlOverride w:ilvl="1">
+      <w:startOverride w:val="1"/>
+    </w:lvlOverride>
+    <w:lvlOverride w:ilvl="2">
+      <w:startOverride w:val="1"/>
+    </w:lvlOverride>
+    <w:lvlOverride w:ilvl="3">
+      <w:startOverride w:val="1"/>
+    </w:lvlOverride>
+    <w:lvlOverride w:ilvl="4">
+      <w:startOverride w:val="1"/>
+    </w:lvlOverride>
+    <w:lvlOverride w:ilvl="5">
+      <w:startOverride w:val="1"/>
+    </w:lvlOverride>
+    <w:lvlOverride w:ilvl="6">
+      <w:startOverride w:val="1"/>
+    </w:lvlOverride>
+  </w:num>
+  <w:num w:numId="1130">
+    <w:abstractNumId w:val="99411"/>
+    <w:lvlOverride w:ilvl="0">
+      <w:startOverride w:val="1"/>
+    </w:lvlOverride>
+    <w:lvlOverride w:ilvl="1">
+      <w:startOverride w:val="1"/>
+    </w:lvlOverride>
+    <w:lvlOverride w:ilvl="2">
+      <w:startOverride w:val="1"/>
+    </w:lvlOverride>
+    <w:lvlOverride w:ilvl="3">
+      <w:startOverride w:val="1"/>
+    </w:lvlOverride>
+    <w:lvlOverride w:ilvl="4">
+      <w:startOverride w:val="1"/>
+    </w:lvlOverride>
+    <w:lvlOverride w:ilvl="5">
+      <w:startOverride w:val="1"/>
+    </w:lvlOverride>
+    <w:lvlOverride w:ilvl="6">
+      <w:startOverride w:val="1"/>
+    </w:lvlOverride>
+  </w:num>
+  <w:num w:numId="1131">
+    <w:abstractNumId w:val="99411"/>
+    <w:lvlOverride w:ilvl="0">
+      <w:startOverride w:val="1"/>
+    </w:lvlOverride>
+    <w:lvlOverride w:ilvl="1">
+      <w:startOverride w:val="1"/>
+    </w:lvlOverride>
+    <w:lvlOverride w:ilvl="2">
+      <w:startOverride w:val="1"/>
+    </w:lvlOverride>
+    <w:lvlOverride w:ilvl="3">
+      <w:startOverride w:val="1"/>
+    </w:lvlOverride>
+    <w:lvlOverride w:ilvl="4">
+      <w:startOverride w:val="1"/>
+    </w:lvlOverride>
+    <w:lvlOverride w:ilvl="5">
+      <w:startOverride w:val="1"/>
+    </w:lvlOverride>
+    <w:lvlOverride w:ilvl="6">
+      <w:startOverride w:val="1"/>
+    </w:lvlOverride>
+  </w:num>
+  <w:num w:numId="1132">
+    <w:abstractNumId w:val="99411"/>
+    <w:lvlOverride w:ilvl="0">
+      <w:startOverride w:val="1"/>
+    </w:lvlOverride>
+    <w:lvlOverride w:ilvl="1">
+      <w:startOverride w:val="1"/>
+    </w:lvlOverride>
+    <w:lvlOverride w:ilvl="2">
+      <w:startOverride w:val="1"/>
+    </w:lvlOverride>
+    <w:lvlOverride w:ilvl="3">
+      <w:startOverride w:val="1"/>
+    </w:lvlOverride>
+    <w:lvlOverride w:ilvl="4">
+      <w:startOverride w:val="1"/>
+    </w:lvlOverride>
+    <w:lvlOverride w:ilvl="5">
+      <w:startOverride w:val="1"/>
+    </w:lvlOverride>
+    <w:lvlOverride w:ilvl="6">
+      <w:startOverride w:val="1"/>
+    </w:lvlOverride>
+  </w:num>
+  <w:num w:numId="1133">
+    <w:abstractNumId w:val="99711"/>
+    <w:lvlOverride w:ilvl="0">
+      <w:startOverride w:val="1"/>
+    </w:lvlOverride>
+    <w:lvlOverride w:ilvl="1">
+      <w:startOverride w:val="1"/>
+    </w:lvlOverride>
+    <w:lvlOverride w:ilvl="2">
+      <w:startOverride w:val="1"/>
+    </w:lvlOverride>
+    <w:lvlOverride w:ilvl="3">
+      <w:startOverride w:val="1"/>
+    </w:lvlOverride>
+    <w:lvlOverride w:ilvl="4">
+      <w:startOverride w:val="1"/>
+    </w:lvlOverride>
+    <w:lvlOverride w:ilvl="5">
+      <w:startOverride w:val="1"/>
+    </w:lvlOverride>
+    <w:lvlOverride w:ilvl="6">
+      <w:startOverride w:val="1"/>
+    </w:lvlOverride>
+  </w:num>
+  <w:num w:numId="1134">
+    <w:abstractNumId w:val="99531"/>
+    <w:lvlOverride w:ilvl="0">
+      <w:startOverride w:val="1"/>
+    </w:lvlOverride>
+    <w:lvlOverride w:ilvl="1">
+      <w:startOverride w:val="1"/>
+    </w:lvlOverride>
+    <w:lvlOverride w:ilvl="2">
+      <w:startOverride w:val="1"/>
+    </w:lvlOverride>
+    <w:lvlOverride w:ilvl="3">
+      <w:startOverride w:val="1"/>
+    </w:lvlOverride>
+    <w:lvlOverride w:ilvl="4">
+      <w:startOverride w:val="1"/>
+    </w:lvlOverride>
+    <w:lvlOverride w:ilvl="5">
+      <w:startOverride w:val="1"/>
+    </w:lvlOverride>
+    <w:lvlOverride w:ilvl="6">
+      <w:startOverride w:val="1"/>
+    </w:lvlOverride>
+  </w:num>
+  <w:num w:numId="1135">
+    <w:abstractNumId w:val="99811"/>
+    <w:lvlOverride w:ilvl="0">
+      <w:startOverride w:val="1"/>
+    </w:lvlOverride>
+    <w:lvlOverride w:ilvl="1">
+      <w:startOverride w:val="1"/>
+    </w:lvlOverride>
+    <w:lvlOverride w:ilvl="2">
+      <w:startOverride w:val="1"/>
+    </w:lvlOverride>
+    <w:lvlOverride w:ilvl="3">
+      <w:startOverride w:val="1"/>
+    </w:lvlOverride>
+    <w:lvlOverride w:ilvl="4">
+      <w:startOverride w:val="1"/>
+    </w:lvlOverride>
+    <w:lvlOverride w:ilvl="5">
+      <w:startOverride w:val="1"/>
+    </w:lvlOverride>
+    <w:lvlOverride w:ilvl="6">
+      <w:startOverride w:val="1"/>
+    </w:lvlOverride>
+  </w:num>
+  <w:num w:numId="1136">
+    <w:abstractNumId w:val="99411"/>
+    <w:lvlOverride w:ilvl="0">
+      <w:startOverride w:val="1"/>
+    </w:lvlOverride>
+    <w:lvlOverride w:ilvl="1">
+      <w:startOverride w:val="1"/>
+    </w:lvlOverride>
+    <w:lvlOverride w:ilvl="2">
+      <w:startOverride w:val="1"/>
+    </w:lvlOverride>
+    <w:lvlOverride w:ilvl="3">
+      <w:startOverride w:val="1"/>
+    </w:lvlOverride>
+    <w:lvlOverride w:ilvl="4">
+      <w:startOverride w:val="1"/>
+    </w:lvlOverride>
+    <w:lvlOverride w:ilvl="5">
+      <w:startOverride w:val="1"/>
+    </w:lvlOverride>
+    <w:lvlOverride w:ilvl="6">
+      <w:startOverride w:val="1"/>
+    </w:lvlOverride>
+  </w:num>
+  <w:num w:numId="1137">
     <w:abstractNumId w:val="991"/>
   </w:num>
-  <w:num w:numId="1128">
+  <w:num w:numId="1138">
     <w:abstractNumId w:val="991"/>
   </w:num>
-  <w:num w:numId="1129">
+  <w:num w:numId="1139">
     <w:abstractNumId w:val="991"/>
   </w:num>
-  <w:num w:numId="1130">
+  <w:num w:numId="1140">
     <w:abstractNumId w:val="991"/>
   </w:num>
-  <w:num w:numId="1131">
+  <w:num w:numId="1141">
     <w:abstractNumId w:val="991"/>
   </w:num>
-  <w:num w:numId="1132">
+  <w:num w:numId="1142">
     <w:abstractNumId w:val="991"/>
   </w:num>
-  <w:num w:numId="1133">
+  <w:num w:numId="1143">
     <w:abstractNumId w:val="991"/>
   </w:num>
 </w:numbering>

</xml_diff>

<commit_message>
Remove abbrevations (partially to make spell checker happier)
</commit_message>
<xml_diff>
--- a/bylaws.docx
+++ b/bylaws.docx
@@ -6538,7 +6538,7 @@
         </w:numPr>
       </w:pPr>
       <w:r>
-        <w:t xml:space="preserve">Senators and MALs are required to attend one of the two (2) sessions;</w:t>
+        <w:t xml:space="preserve">Senators and Members-at-Large are required to attend one of the two (2) sessions;</w:t>
       </w:r>
     </w:p>
     <w:p>
@@ -7242,7 +7242,7 @@
         </w:numPr>
       </w:pPr>
       <w:r>
-        <w:t xml:space="preserve">IV.II: deleted "Oversee the activities of all organizations that are on probation" from ExComm duties</w:t>
+        <w:t xml:space="preserve">IV.II: deleted "Oversee the activities of all organizations that are on probation" from the Executive Committee's duties</w:t>
       </w:r>
     </w:p>
     <w:p>
@@ -7266,7 +7266,7 @@
         </w:numPr>
       </w:pPr>
       <w:r>
-        <w:t xml:space="preserve">VII.XI.B: Make CoSO, instead of ExComm, responsible for groups on probation; remove requirement for organizations on probation to report names of their group members.</w:t>
+        <w:t xml:space="preserve">VII.XI.B: Make the Committee on Student Organizations, instead of the Executive Committee, responsible for groups on probation; remove requirement for organizations on probation to report names of their group members.</w:t>
       </w:r>
     </w:p>
     <w:p>
@@ -7326,7 +7326,7 @@
         </w:numPr>
       </w:pPr>
       <w:r>
-        <w:t xml:space="preserve">Removed requirement that ExComm makes a recommendation on proposed amendments.</w:t>
+        <w:t xml:space="preserve">Removed requirement that the Executive Committee makes a recommendation on proposed amendments.</w:t>
       </w:r>
     </w:p>
     <w:p>
@@ -7713,7 +7713,7 @@
     </w:lvl>
   </w:abstractNum>
   <w:abstractNum w:abstractNumId="990">
-    <w:nsid w:val="5bcabc3a"/>
+    <w:nsid w:val="35e750b5"/>
     <w:multiLevelType w:val="multilevel"/>
     <w:lvl w:ilvl="0">
       <w:numFmt w:val="bullet"/>
@@ -7794,7 +7794,7 @@
     </w:lvl>
   </w:abstractNum>
   <w:abstractNum w:abstractNumId="99811">
-    <w:nsid w:val="77477cf6"/>
+    <w:nsid w:val="7202f46a"/>
     <w:multiLevelType w:val="multilevel"/>
     <w:lvl w:ilvl="0">
       <w:start w:val="1"/>
@@ -7882,7 +7882,7 @@
     </w:lvl>
   </w:abstractNum>
   <w:abstractNum w:abstractNumId="99411">
-    <w:nsid w:val="eb6b58ff"/>
+    <w:nsid w:val="68d70134"/>
     <w:multiLevelType w:val="multilevel"/>
     <w:lvl w:ilvl="0">
       <w:start w:val="1"/>
@@ -7970,7 +7970,7 @@
     </w:lvl>
   </w:abstractNum>
   <w:abstractNum w:abstractNumId="99711">
-    <w:nsid w:val="bb053eb7"/>
+    <w:nsid w:val="f629a973"/>
     <w:multiLevelType w:val="multilevel"/>
     <w:lvl w:ilvl="0">
       <w:start w:val="1"/>
@@ -8058,7 +8058,7 @@
     </w:lvl>
   </w:abstractNum>
   <w:abstractNum w:abstractNumId="99531">
-    <w:nsid w:val="1f99661c"/>
+    <w:nsid w:val="1e18dd49"/>
     <w:multiLevelType w:val="multilevel"/>
     <w:lvl w:ilvl="0">
       <w:start w:val="1"/>
@@ -8146,7 +8146,7 @@
     </w:lvl>
   </w:abstractNum>
   <w:abstractNum w:abstractNumId="99631">
-    <w:nsid w:val="680749b8"/>
+    <w:nsid w:val="de4e9100"/>
     <w:multiLevelType w:val="multilevel"/>
     <w:lvl w:ilvl="0">
       <w:start w:val="1"/>
@@ -8234,7 +8234,7 @@
     </w:lvl>
   </w:abstractNum>
   <w:abstractNum w:abstractNumId="99831">
-    <w:nsid w:val="35ff9797"/>
+    <w:nsid w:val="6ede13bf"/>
     <w:multiLevelType w:val="multilevel"/>
     <w:lvl w:ilvl="0">
       <w:start w:val="1"/>
@@ -8322,7 +8322,7 @@
     </w:lvl>
   </w:abstractNum>
   <w:abstractNum w:abstractNumId="99201">
-    <w:nsid w:val="f527a33d"/>
+    <w:nsid w:val="40f92d99"/>
     <w:multiLevelType w:val="multilevel"/>
     <w:lvl w:ilvl="0">
       <w:start w:val="1"/>
@@ -8410,7 +8410,7 @@
     </w:lvl>
   </w:abstractNum>
   <w:abstractNum w:abstractNumId="991">
-    <w:nsid w:val="15da4eb4"/>
+    <w:nsid w:val="180969e4"/>
     <w:multiLevelType w:val="multilevel"/>
     <w:lvl w:ilvl="0">
       <w:numFmt w:val="bullet"/>

</xml_diff>